<commit_message>
charts and tables updates
</commit_message>
<xml_diff>
--- a/figures/tables.docx
+++ b/figures/tables.docx
@@ -7090,11 +7090,11 @@
         <w:tblLayout w:type="fixed"/>
       </w:tblPr>
       <w:tblGrid>
-        <w:gridCol w:w="2145"/>
-        <w:gridCol w:w="1815"/>
-        <w:gridCol w:w="1650"/>
-        <w:gridCol w:w="1155"/>
-        <w:gridCol w:w="1155"/>
+        <w:gridCol w:w="1765"/>
+        <w:gridCol w:w="1658"/>
+        <w:gridCol w:w="1605"/>
+        <w:gridCol w:w="1444"/>
+        <w:gridCol w:w="1444"/>
       </w:tblGrid>
       <w:tr>
         <w:trPr>
@@ -7240,7 +7240,7 @@
               <w:jc w:val="center"/>
             </w:pPr>
             <w:r>
-              <w:t xml:space="preserve">202079171.5</w:t>
+              <w:t xml:space="preserve">2.02079e+08 (1.68179e+06)</w:t>
             </w:r>
           </w:p>
         </w:tc>
@@ -7252,7 +7252,7 @@
               <w:jc w:val="center"/>
             </w:pPr>
             <w:r>
-              <w:t xml:space="preserve">7736313.0</w:t>
+              <w:t xml:space="preserve">7.73644e+06 (1.77182e+05)</w:t>
             </w:r>
           </w:p>
         </w:tc>
@@ -7264,7 +7264,7 @@
               <w:jc w:val="center"/>
             </w:pPr>
             <w:r>
-              <w:t xml:space="preserve">-34506.4</w:t>
+              <w:t xml:space="preserve">-3.45074e+04 (1.30100e+03)</w:t>
             </w:r>
           </w:p>
         </w:tc>
@@ -7276,7 +7276,7 @@
               <w:jc w:val="center"/>
             </w:pPr>
             <w:r>
-              <w:t xml:space="preserve">437.6</w:t>
+              <w:t xml:space="preserve">4.37642e+02 (4.69461e+00)</w:t>
             </w:r>
           </w:p>
         </w:tc>
@@ -7288,7 +7288,7 @@
               <w:jc w:val="center"/>
             </w:pPr>
             <w:r>
-              <w:t xml:space="preserve">0.713</w:t>
+              <w:t xml:space="preserve">7.13054e-01 (1.19701e-03)</w:t>
             </w:r>
           </w:p>
         </w:tc>
@@ -7304,10 +7304,10 @@
         <w:tblLayout w:type="fixed"/>
       </w:tblPr>
       <w:tblGrid>
-        <w:gridCol w:w="2574"/>
-        <w:gridCol w:w="2178"/>
-        <w:gridCol w:w="1782"/>
-        <w:gridCol w:w="1386"/>
+        <w:gridCol w:w="2160"/>
+        <w:gridCol w:w="2029"/>
+        <w:gridCol w:w="1963"/>
+        <w:gridCol w:w="1767"/>
       </w:tblGrid>
       <w:tr>
         <w:trPr>
@@ -7427,7 +7427,7 @@
               <w:jc w:val="center"/>
             </w:pPr>
             <w:r>
-              <w:t xml:space="preserve">168914955.9</w:t>
+              <w:t xml:space="preserve">1.68915e+08 (1.34721e+06)</w:t>
             </w:r>
           </w:p>
         </w:tc>
@@ -7439,7 +7439,7 @@
               <w:jc w:val="center"/>
             </w:pPr>
             <w:r>
-              <w:t xml:space="preserve">4317538.2</w:t>
+              <w:t xml:space="preserve">4.31763e+06 (1.26037e+05)</w:t>
             </w:r>
           </w:p>
         </w:tc>
@@ -7451,7 +7451,7 @@
               <w:jc w:val="center"/>
             </w:pPr>
             <w:r>
-              <w:t xml:space="preserve">-1402.0</w:t>
+              <w:t xml:space="preserve">-1.40268e+03 (9.49444e+02)</w:t>
             </w:r>
           </w:p>
         </w:tc>
@@ -7463,7 +7463,7 @@
               <w:jc w:val="center"/>
             </w:pPr>
             <w:r>
-              <w:t xml:space="preserve">64.43</w:t>
+              <w:t xml:space="preserve">6.44335e+01 (3.09119e+00)</w:t>
             </w:r>
           </w:p>
         </w:tc>
@@ -7493,11 +7493,11 @@
         <w:tblLayout w:type="fixed"/>
       </w:tblPr>
       <w:tblGrid>
-        <w:gridCol w:w="2190"/>
-        <w:gridCol w:w="1685"/>
-        <w:gridCol w:w="1516"/>
-        <w:gridCol w:w="1348"/>
-        <w:gridCol w:w="1179"/>
+        <w:gridCol w:w="1560"/>
+        <w:gridCol w:w="1618"/>
+        <w:gridCol w:w="1560"/>
+        <w:gridCol w:w="1618"/>
+        <w:gridCol w:w="1560"/>
       </w:tblGrid>
       <w:tr>
         <w:trPr>
@@ -7643,7 +7643,7 @@
               <w:jc w:val="center"/>
             </w:pPr>
             <w:r>
-              <w:t xml:space="preserve">126265465.6</w:t>
+              <w:t xml:space="preserve">1.26265e+08 (3.43752e+06)</w:t>
             </w:r>
           </w:p>
         </w:tc>
@@ -7655,7 +7655,7 @@
               <w:jc w:val="center"/>
             </w:pPr>
             <w:r>
-              <w:t xml:space="preserve">736221.9</w:t>
+              <w:t xml:space="preserve">7.36231e+05 (1.30763e+05)</w:t>
             </w:r>
           </w:p>
         </w:tc>
@@ -7667,7 +7667,7 @@
               <w:jc w:val="center"/>
             </w:pPr>
             <w:r>
-              <w:t xml:space="preserve">13332.3</w:t>
+              <w:t xml:space="preserve">1.33322e+04 (1.08820e+03)</w:t>
             </w:r>
           </w:p>
         </w:tc>
@@ -7679,7 +7679,7 @@
               <w:jc w:val="center"/>
             </w:pPr>
             <w:r>
-              <w:t xml:space="preserve">334.65</w:t>
+              <w:t xml:space="preserve">3.34660e+02 (8.11936e+00)</w:t>
             </w:r>
           </w:p>
         </w:tc>
@@ -7691,7 +7691,7 @@
               <w:jc w:val="center"/>
             </w:pPr>
             <w:r>
-              <w:t xml:space="preserve">1.698</w:t>
+              <w:t xml:space="preserve">1.69844e+00 (3.21488e-03)</w:t>
             </w:r>
           </w:p>
         </w:tc>
@@ -7707,10 +7707,10 @@
         <w:tblLayout w:type="fixed"/>
       </w:tblPr>
       <w:tblGrid>
-        <w:gridCol w:w="2511"/>
-        <w:gridCol w:w="2124"/>
-        <w:gridCol w:w="1738"/>
-        <w:gridCol w:w="1545"/>
+        <w:gridCol w:w="1944"/>
+        <w:gridCol w:w="2015"/>
+        <w:gridCol w:w="1944"/>
+        <w:gridCol w:w="2015"/>
       </w:tblGrid>
       <w:tr>
         <w:trPr>
@@ -7830,7 +7830,7 @@
               <w:jc w:val="center"/>
             </w:pPr>
             <w:r>
-              <w:t xml:space="preserve">120413098.3</w:t>
+              <w:t xml:space="preserve">1.20413e+08 (2.96211e+06)</w:t>
             </w:r>
           </w:p>
         </w:tc>
@@ -7842,7 +7842,7 @@
               <w:jc w:val="center"/>
             </w:pPr>
             <w:r>
-              <w:t xml:space="preserve">-924004.6</w:t>
+              <w:t xml:space="preserve">-9.23996e+05 (1.08729e+05)</w:t>
             </w:r>
           </w:p>
         </w:tc>
@@ -7854,7 +7854,7 @@
               <w:jc w:val="center"/>
             </w:pPr>
             <w:r>
-              <w:t xml:space="preserve">65919.7</w:t>
+              <w:t xml:space="preserve">6.59196e+04 (6.66640e+02)</w:t>
             </w:r>
           </w:p>
         </w:tc>
@@ -7866,7 +7866,7 @@
               <w:jc w:val="center"/>
             </w:pPr>
             <w:r>
-              <w:t xml:space="preserve">-317.1</w:t>
+              <w:t xml:space="preserve">-3.17110e+02 (2.16245e+00)</w:t>
             </w:r>
           </w:p>
         </w:tc>
@@ -8046,7 +8046,7 @@
               <w:jc w:val="center"/>
             </w:pPr>
             <w:r>
-              <w:t xml:space="preserve">0.0011045</w:t>
+              <w:t xml:space="preserve">1.10452e-03 (3.40698e-06)</w:t>
             </w:r>
           </w:p>
         </w:tc>
@@ -8058,7 +8058,7 @@
               <w:jc w:val="center"/>
             </w:pPr>
             <w:r>
-              <w:t xml:space="preserve">0.0022809</w:t>
+              <w:t xml:space="preserve">2.28095e-03 (5.00415e-06)</w:t>
             </w:r>
           </w:p>
         </w:tc>
@@ -8070,7 +8070,7 @@
               <w:jc w:val="center"/>
             </w:pPr>
             <w:r>
-              <w:t xml:space="preserve">35.110340</w:t>
+              <w:t xml:space="preserve">3.51103e+01 (1.42411e-01)</w:t>
             </w:r>
           </w:p>
         </w:tc>
@@ -8082,7 +8082,7 @@
               <w:jc w:val="center"/>
             </w:pPr>
             <w:r>
-              <w:t xml:space="preserve">1.1493792</w:t>
+              <w:t xml:space="preserve">1.14938e+00 (2.34615e-03)</w:t>
             </w:r>
           </w:p>
         </w:tc>
@@ -8094,7 +8094,7 @@
               <w:jc w:val="center"/>
             </w:pPr>
             <w:r>
-              <w:t xml:space="preserve">0.4411979</w:t>
+              <w:t xml:space="preserve">4.41198e-01 (7.91980e-03)</w:t>
             </w:r>
           </w:p>
         </w:tc>
@@ -8187,7 +8187,7 @@
               <w:jc w:val="center"/>
             </w:pPr>
             <w:r>
-              <w:t xml:space="preserve">0.35196</w:t>
+              <w:t xml:space="preserve">4.10e-01 (1.97e-01)</w:t>
             </w:r>
           </w:p>
         </w:tc>
@@ -8199,7 +8199,7 @@
               <w:jc w:val="center"/>
             </w:pPr>
             <w:r>
-              <w:t xml:space="preserve">-1.6111E-3</w:t>
+              <w:t xml:space="preserve">-1.74e-02 (2.42e-02)</w:t>
             </w:r>
           </w:p>
         </w:tc>
@@ -8283,7 +8283,7 @@
               <w:jc w:val="center"/>
             </w:pPr>
             <w:r>
-              <w:t xml:space="preserve">75.561</w:t>
+              <w:t xml:space="preserve">7.52e+01 (8.01e+00)</w:t>
             </w:r>
           </w:p>
         </w:tc>
@@ -8295,7 +8295,7 @@
               <w:jc w:val="center"/>
             </w:pPr>
             <w:r>
-              <w:t xml:space="preserve">-16.635</w:t>
+              <w:t xml:space="preserve">-1.67e+0 (9.88e-01)</w:t>
             </w:r>
           </w:p>
         </w:tc>

</xml_diff>

<commit_message>
Removing parameter with SE that crosses 0
</commit_message>
<xml_diff>
--- a/figures/tables.docx
+++ b/figures/tables.docx
@@ -8118,39 +8118,12 @@
         <w:jc w:val="start"/>
       </w:tblPr>
       <w:tblGrid>
-        <w:gridCol w:w="3960"/>
-        <w:gridCol w:w="3960"/>
+        <w:gridCol w:w="7920"/>
       </w:tblGrid>
       <w:tr>
         <w:trPr>
           <w:tblHeader w:val="true"/>
         </w:trPr>
-        <w:tc>
-          <w:tcPr/>
-          <w:p>
-            <w:pPr>
-              <w:pStyle w:val="Compact"/>
-              <w:jc w:val="center"/>
-            </w:pPr>
-            <m:oMath>
-              <m:sSub>
-                <m:e>
-                  <m:r>
-                    <m:t>a</m:t>
-                  </m:r>
-                </m:e>
-                <m:sub>
-                  <m:r>
-                    <m:t>p</m:t>
-                  </m:r>
-                  <m:r>
-                    <m:t>2</m:t>
-                  </m:r>
-                </m:sub>
-              </m:sSub>
-            </m:oMath>
-          </w:p>
-        </w:tc>
         <w:tc>
           <w:tcPr/>
           <w:p>
@@ -8188,18 +8161,6 @@
             </w:pPr>
             <w:r>
               <w:t xml:space="preserve">4.10e-01 (1.97e-01)</w:t>
-            </w:r>
-          </w:p>
-        </w:tc>
-        <w:tc>
-          <w:tcPr/>
-          <w:p>
-            <w:pPr>
-              <w:pStyle w:val="Compact"/>
-              <w:jc w:val="center"/>
-            </w:pPr>
-            <w:r>
-              <w:t xml:space="preserve">-1.74e-02 (2.42e-02)</w:t>
             </w:r>
           </w:p>
         </w:tc>

</xml_diff>

<commit_message>
Add oksir density info to tables
</commit_message>
<xml_diff>
--- a/figures/tables.docx
+++ b/figures/tables.docx
@@ -8295,7 +8295,7 @@
           <w:p>
             <w:pPr>
               <w:pStyle w:val="Compact"/>
-              <w:jc w:val="left"/>
+              <w:jc w:val="center"/>
             </w:pPr>
             <w:r>
               <w:t xml:space="preserve">FIELD/YEAR</w:t>
@@ -8307,7 +8307,7 @@
           <w:p>
             <w:pPr>
               <w:pStyle w:val="Compact"/>
-              <w:jc w:val="left"/>
+              <w:jc w:val="center"/>
             </w:pPr>
             <w:r>
               <w:t xml:space="preserve">COUNT</w:t>
@@ -8319,7 +8319,7 @@
           <w:p>
             <w:pPr>
               <w:pStyle w:val="Compact"/>
-              <w:jc w:val="left"/>
+              <w:jc w:val="center"/>
             </w:pPr>
             <w:r>
               <w:t xml:space="preserve">AREA (HA)</w:t>
@@ -8331,7 +8331,7 @@
           <w:p>
             <w:pPr>
               <w:pStyle w:val="Compact"/>
-              <w:jc w:val="left"/>
+              <w:jc w:val="center"/>
             </w:pPr>
             <w:r>
               <w:t xml:space="preserve">DENSITY</w:t>
@@ -8345,7 +8345,7 @@
           <w:p>
             <w:pPr>
               <w:pStyle w:val="Compact"/>
-              <w:jc w:val="left"/>
+              <w:jc w:val="center"/>
             </w:pPr>
             <w:r>
               <w:t xml:space="preserve">AllrCoug/2018</w:t>
@@ -8357,7 +8357,7 @@
           <w:p>
             <w:pPr>
               <w:pStyle w:val="Compact"/>
-              <w:jc w:val="left"/>
+              <w:jc w:val="center"/>
             </w:pPr>
             <w:r>
               <w:t xml:space="preserve">64</w:t>
@@ -8369,7 +8369,7 @@
           <w:p>
             <w:pPr>
               <w:pStyle w:val="Compact"/>
-              <w:jc w:val="left"/>
+              <w:jc w:val="center"/>
             </w:pPr>
             <w:r>
               <w:t xml:space="preserve">225.56</w:t>
@@ -8381,7 +8381,7 @@
           <w:p>
             <w:pPr>
               <w:pStyle w:val="Compact"/>
-              <w:jc w:val="left"/>
+              <w:jc w:val="center"/>
             </w:pPr>
             <w:r>
               <w:t xml:space="preserve">0.283</w:t>
@@ -8395,7 +8395,7 @@
           <w:p>
             <w:pPr>
               <w:pStyle w:val="Compact"/>
-              <w:jc w:val="left"/>
+              <w:jc w:val="center"/>
             </w:pPr>
             <w:r>
               <w:t xml:space="preserve">AllrCoug/2019</w:t>
@@ -8407,7 +8407,7 @@
           <w:p>
             <w:pPr>
               <w:pStyle w:val="Compact"/>
-              <w:jc w:val="left"/>
+              <w:jc w:val="center"/>
             </w:pPr>
             <w:r>
               <w:t xml:space="preserve">67</w:t>
@@ -8419,7 +8419,7 @@
           <w:p>
             <w:pPr>
               <w:pStyle w:val="Compact"/>
-              <w:jc w:val="left"/>
+              <w:jc w:val="center"/>
             </w:pPr>
             <w:r>
               <w:t xml:space="preserve">226.20</w:t>
@@ -8431,7 +8431,7 @@
           <w:p>
             <w:pPr>
               <w:pStyle w:val="Compact"/>
-              <w:jc w:val="left"/>
+              <w:jc w:val="center"/>
             </w:pPr>
             <w:r>
               <w:t xml:space="preserve">0.296</w:t>
@@ -8445,7 +8445,7 @@
           <w:p>
             <w:pPr>
               <w:pStyle w:val="Compact"/>
-              <w:jc w:val="left"/>
+              <w:jc w:val="center"/>
             </w:pPr>
             <w:r>
               <w:t xml:space="preserve">AllrCoug/2020</w:t>
@@ -8457,7 +8457,7 @@
           <w:p>
             <w:pPr>
               <w:pStyle w:val="Compact"/>
-              <w:jc w:val="left"/>
+              <w:jc w:val="center"/>
             </w:pPr>
             <w:r>
               <w:t xml:space="preserve">102</w:t>
@@ -8469,7 +8469,7 @@
           <w:p>
             <w:pPr>
               <w:pStyle w:val="Compact"/>
-              <w:jc w:val="left"/>
+              <w:jc w:val="center"/>
             </w:pPr>
             <w:r>
               <w:t xml:space="preserve">219.51</w:t>
@@ -8481,7 +8481,7 @@
           <w:p>
             <w:pPr>
               <w:pStyle w:val="Compact"/>
-              <w:jc w:val="left"/>
+              <w:jc w:val="center"/>
             </w:pPr>
             <w:r>
               <w:t xml:space="preserve">0.464</w:t>
@@ -8495,7 +8495,7 @@
           <w:p>
             <w:pPr>
               <w:pStyle w:val="Compact"/>
-              <w:jc w:val="left"/>
+              <w:jc w:val="center"/>
             </w:pPr>
             <w:r>
               <w:t xml:space="preserve">AllrCoug/2021</w:t>
@@ -8507,7 +8507,7 @@
           <w:p>
             <w:pPr>
               <w:pStyle w:val="Compact"/>
-              <w:jc w:val="left"/>
+              <w:jc w:val="center"/>
             </w:pPr>
             <w:r>
               <w:t xml:space="preserve">58</w:t>
@@ -8519,7 +8519,7 @@
           <w:p>
             <w:pPr>
               <w:pStyle w:val="Compact"/>
-              <w:jc w:val="left"/>
+              <w:jc w:val="center"/>
             </w:pPr>
             <w:r>
               <w:t xml:space="preserve">221.96</w:t>
@@ -8531,7 +8531,7 @@
           <w:p>
             <w:pPr>
               <w:pStyle w:val="Compact"/>
-              <w:jc w:val="left"/>
+              <w:jc w:val="center"/>
             </w:pPr>
             <w:r>
               <w:t xml:space="preserve">0.261</w:t>
@@ -8545,7 +8545,7 @@
           <w:p>
             <w:pPr>
               <w:pStyle w:val="Compact"/>
-              <w:jc w:val="left"/>
+              <w:jc w:val="center"/>
             </w:pPr>
             <w:r>
               <w:t xml:space="preserve">CRO/2018</w:t>
@@ -8557,7 +8557,7 @@
           <w:p>
             <w:pPr>
               <w:pStyle w:val="Compact"/>
-              <w:jc w:val="left"/>
+              <w:jc w:val="center"/>
             </w:pPr>
             <w:r>
               <w:t xml:space="preserve">265</w:t>
@@ -8569,7 +8569,7 @@
           <w:p>
             <w:pPr>
               <w:pStyle w:val="Compact"/>
-              <w:jc w:val="left"/>
+              <w:jc w:val="center"/>
             </w:pPr>
             <w:r>
               <w:t xml:space="preserve">772.40</w:t>
@@ -8581,7 +8581,7 @@
           <w:p>
             <w:pPr>
               <w:pStyle w:val="Compact"/>
-              <w:jc w:val="left"/>
+              <w:jc w:val="center"/>
             </w:pPr>
             <w:r>
               <w:t xml:space="preserve">0.343</w:t>
@@ -8595,7 +8595,7 @@
           <w:p>
             <w:pPr>
               <w:pStyle w:val="Compact"/>
-              <w:jc w:val="left"/>
+              <w:jc w:val="center"/>
             </w:pPr>
             <w:r>
               <w:t xml:space="preserve">CRO/2019</w:t>
@@ -8607,7 +8607,7 @@
           <w:p>
             <w:pPr>
               <w:pStyle w:val="Compact"/>
-              <w:jc w:val="left"/>
+              <w:jc w:val="center"/>
             </w:pPr>
             <w:r>
               <w:t xml:space="preserve">270</w:t>
@@ -8619,7 +8619,7 @@
           <w:p>
             <w:pPr>
               <w:pStyle w:val="Compact"/>
-              <w:jc w:val="left"/>
+              <w:jc w:val="center"/>
             </w:pPr>
             <w:r>
               <w:t xml:space="preserve">772.42</w:t>
@@ -8631,7 +8631,7 @@
           <w:p>
             <w:pPr>
               <w:pStyle w:val="Compact"/>
-              <w:jc w:val="left"/>
+              <w:jc w:val="center"/>
             </w:pPr>
             <w:r>
               <w:t xml:space="preserve">0.349</w:t>
@@ -8645,7 +8645,7 @@
           <w:p>
             <w:pPr>
               <w:pStyle w:val="Compact"/>
-              <w:jc w:val="left"/>
+              <w:jc w:val="center"/>
             </w:pPr>
             <w:r>
               <w:t xml:space="preserve">CRO/2020</w:t>
@@ -8657,7 +8657,7 @@
           <w:p>
             <w:pPr>
               <w:pStyle w:val="Compact"/>
-              <w:jc w:val="left"/>
+              <w:jc w:val="center"/>
             </w:pPr>
             <w:r>
               <w:t xml:space="preserve">212</w:t>
@@ -8669,7 +8669,7 @@
           <w:p>
             <w:pPr>
               <w:pStyle w:val="Compact"/>
-              <w:jc w:val="left"/>
+              <w:jc w:val="center"/>
             </w:pPr>
             <w:r>
               <w:t xml:space="preserve">703.12</w:t>
@@ -8681,7 +8681,7 @@
           <w:p>
             <w:pPr>
               <w:pStyle w:val="Compact"/>
-              <w:jc w:val="left"/>
+              <w:jc w:val="center"/>
             </w:pPr>
             <w:r>
               <w:t xml:space="preserve">0.301</w:t>
@@ -8695,7 +8695,7 @@
           <w:p>
             <w:pPr>
               <w:pStyle w:val="Compact"/>
-              <w:jc w:val="left"/>
+              <w:jc w:val="center"/>
             </w:pPr>
             <w:r>
               <w:t xml:space="preserve">CRO/2021</w:t>
@@ -8707,7 +8707,7 @@
           <w:p>
             <w:pPr>
               <w:pStyle w:val="Compact"/>
-              <w:jc w:val="left"/>
+              <w:jc w:val="center"/>
             </w:pPr>
             <w:r>
               <w:t xml:space="preserve">185</w:t>
@@ -8719,7 +8719,7 @@
           <w:p>
             <w:pPr>
               <w:pStyle w:val="Compact"/>
-              <w:jc w:val="left"/>
+              <w:jc w:val="center"/>
             </w:pPr>
             <w:r>
               <w:t xml:space="preserve">657.85</w:t>
@@ -8731,7 +8731,7 @@
           <w:p>
             <w:pPr>
               <w:pStyle w:val="Compact"/>
-              <w:jc w:val="left"/>
+              <w:jc w:val="center"/>
             </w:pPr>
             <w:r>
               <w:t xml:space="preserve">0.281</w:t>
@@ -8745,7 +8745,7 @@
           <w:p>
             <w:pPr>
               <w:pStyle w:val="Compact"/>
-              <w:jc w:val="left"/>
+              <w:jc w:val="center"/>
             </w:pPr>
             <w:r>
               <w:t xml:space="preserve">Hansen/2018</w:t>
@@ -8757,7 +8757,7 @@
           <w:p>
             <w:pPr>
               <w:pStyle w:val="Compact"/>
-              <w:jc w:val="left"/>
+              <w:jc w:val="center"/>
             </w:pPr>
             <w:r>
               <w:t xml:space="preserve">95</w:t>
@@ -8769,7 +8769,7 @@
           <w:p>
             <w:pPr>
               <w:pStyle w:val="Compact"/>
-              <w:jc w:val="left"/>
+              <w:jc w:val="center"/>
             </w:pPr>
             <w:r>
               <w:t xml:space="preserve">163.49</w:t>
@@ -8781,7 +8781,7 @@
           <w:p>
             <w:pPr>
               <w:pStyle w:val="Compact"/>
-              <w:jc w:val="left"/>
+              <w:jc w:val="center"/>
             </w:pPr>
             <w:r>
               <w:t xml:space="preserve">0.581</w:t>
@@ -8795,7 +8795,7 @@
           <w:p>
             <w:pPr>
               <w:pStyle w:val="Compact"/>
-              <w:jc w:val="left"/>
+              <w:jc w:val="center"/>
             </w:pPr>
             <w:r>
               <w:t xml:space="preserve">Hansen/2019</w:t>
@@ -8807,7 +8807,7 @@
           <w:p>
             <w:pPr>
               <w:pStyle w:val="Compact"/>
-              <w:jc w:val="left"/>
+              <w:jc w:val="center"/>
             </w:pPr>
             <w:r>
               <w:t xml:space="preserve">80</w:t>
@@ -8819,7 +8819,7 @@
           <w:p>
             <w:pPr>
               <w:pStyle w:val="Compact"/>
-              <w:jc w:val="left"/>
+              <w:jc w:val="center"/>
             </w:pPr>
             <w:r>
               <w:t xml:space="preserve">163.18</w:t>
@@ -8831,7 +8831,7 @@
           <w:p>
             <w:pPr>
               <w:pStyle w:val="Compact"/>
-              <w:jc w:val="left"/>
+              <w:jc w:val="center"/>
             </w:pPr>
             <w:r>
               <w:t xml:space="preserve">0.490</w:t>
@@ -8845,7 +8845,7 @@
           <w:p>
             <w:pPr>
               <w:pStyle w:val="Compact"/>
-              <w:jc w:val="left"/>
+              <w:jc w:val="center"/>
             </w:pPr>
             <w:r>
               <w:t xml:space="preserve">Hansen/2020</w:t>
@@ -8857,7 +8857,7 @@
           <w:p>
             <w:pPr>
               <w:pStyle w:val="Compact"/>
-              <w:jc w:val="left"/>
+              <w:jc w:val="center"/>
             </w:pPr>
             <w:r>
               <w:t xml:space="preserve">75</w:t>
@@ -8869,7 +8869,7 @@
           <w:p>
             <w:pPr>
               <w:pStyle w:val="Compact"/>
-              <w:jc w:val="left"/>
+              <w:jc w:val="center"/>
             </w:pPr>
             <w:r>
               <w:t xml:space="preserve">160.12</w:t>
@@ -8881,7 +8881,7 @@
           <w:p>
             <w:pPr>
               <w:pStyle w:val="Compact"/>
-              <w:jc w:val="left"/>
+              <w:jc w:val="center"/>
             </w:pPr>
             <w:r>
               <w:t xml:space="preserve">0.468</w:t>
@@ -8895,7 +8895,7 @@
           <w:p>
             <w:pPr>
               <w:pStyle w:val="Compact"/>
-              <w:jc w:val="left"/>
+              <w:jc w:val="center"/>
             </w:pPr>
             <w:r>
               <w:t xml:space="preserve">Hansen/2021</w:t>
@@ -8907,7 +8907,7 @@
           <w:p>
             <w:pPr>
               <w:pStyle w:val="Compact"/>
-              <w:jc w:val="left"/>
+              <w:jc w:val="center"/>
             </w:pPr>
             <w:r>
               <w:t xml:space="preserve">76</w:t>
@@ -8919,7 +8919,7 @@
           <w:p>
             <w:pPr>
               <w:pStyle w:val="Compact"/>
-              <w:jc w:val="left"/>
+              <w:jc w:val="center"/>
             </w:pPr>
             <w:r>
               <w:t xml:space="preserve">162.11</w:t>
@@ -8931,7 +8931,7 @@
           <w:p>
             <w:pPr>
               <w:pStyle w:val="Compact"/>
-              <w:jc w:val="left"/>
+              <w:jc w:val="center"/>
             </w:pPr>
             <w:r>
               <w:t xml:space="preserve">0.468</w:t>
@@ -8945,7 +8945,7 @@
           <w:p>
             <w:pPr>
               <w:pStyle w:val="Compact"/>
-              <w:jc w:val="left"/>
+              <w:jc w:val="center"/>
             </w:pPr>
             <w:r>
               <w:t xml:space="preserve">HoskGibOth/2018</w:t>
@@ -8957,7 +8957,7 @@
           <w:p>
             <w:pPr>
               <w:pStyle w:val="Compact"/>
-              <w:jc w:val="left"/>
+              <w:jc w:val="center"/>
             </w:pPr>
             <w:r>
               <w:t xml:space="preserve">118</w:t>
@@ -8969,7 +8969,7 @@
           <w:p>
             <w:pPr>
               <w:pStyle w:val="Compact"/>
-              <w:jc w:val="left"/>
+              <w:jc w:val="center"/>
             </w:pPr>
             <w:r>
               <w:t xml:space="preserve">303.86</w:t>
@@ -8981,7 +8981,7 @@
           <w:p>
             <w:pPr>
               <w:pStyle w:val="Compact"/>
-              <w:jc w:val="left"/>
+              <w:jc w:val="center"/>
             </w:pPr>
             <w:r>
               <w:t xml:space="preserve">0.388</w:t>
@@ -8995,7 +8995,7 @@
           <w:p>
             <w:pPr>
               <w:pStyle w:val="Compact"/>
-              <w:jc w:val="left"/>
+              <w:jc w:val="center"/>
             </w:pPr>
             <w:r>
               <w:t xml:space="preserve">HoskGibOth/2019</w:t>
@@ -9007,7 +9007,7 @@
           <w:p>
             <w:pPr>
               <w:pStyle w:val="Compact"/>
-              <w:jc w:val="left"/>
+              <w:jc w:val="center"/>
             </w:pPr>
             <w:r>
               <w:t xml:space="preserve">138</w:t>
@@ -9019,7 +9019,7 @@
           <w:p>
             <w:pPr>
               <w:pStyle w:val="Compact"/>
-              <w:jc w:val="left"/>
+              <w:jc w:val="center"/>
             </w:pPr>
             <w:r>
               <w:t xml:space="preserve">305.73</w:t>
@@ -9031,7 +9031,7 @@
           <w:p>
             <w:pPr>
               <w:pStyle w:val="Compact"/>
-              <w:jc w:val="left"/>
+              <w:jc w:val="center"/>
             </w:pPr>
             <w:r>
               <w:t xml:space="preserve">0.451</w:t>
@@ -9045,7 +9045,7 @@
           <w:p>
             <w:pPr>
               <w:pStyle w:val="Compact"/>
-              <w:jc w:val="left"/>
+              <w:jc w:val="center"/>
             </w:pPr>
             <w:r>
               <w:t xml:space="preserve">HoskGibOth/2020</w:t>
@@ -9057,7 +9057,7 @@
           <w:p>
             <w:pPr>
               <w:pStyle w:val="Compact"/>
-              <w:jc w:val="left"/>
+              <w:jc w:val="center"/>
             </w:pPr>
             <w:r>
               <w:t xml:space="preserve">72</w:t>
@@ -9069,7 +9069,7 @@
           <w:p>
             <w:pPr>
               <w:pStyle w:val="Compact"/>
-              <w:jc w:val="left"/>
+              <w:jc w:val="center"/>
             </w:pPr>
             <w:r>
               <w:t xml:space="preserve">288.73</w:t>
@@ -9081,7 +9081,7 @@
           <w:p>
             <w:pPr>
               <w:pStyle w:val="Compact"/>
-              <w:jc w:val="left"/>
+              <w:jc w:val="center"/>
             </w:pPr>
             <w:r>
               <w:t xml:space="preserve">0.249</w:t>
@@ -9095,7 +9095,7 @@
           <w:p>
             <w:pPr>
               <w:pStyle w:val="Compact"/>
-              <w:jc w:val="left"/>
+              <w:jc w:val="center"/>
             </w:pPr>
             <w:r>
               <w:t xml:space="preserve">HoskGibOth/2021</w:t>
@@ -9107,7 +9107,7 @@
           <w:p>
             <w:pPr>
               <w:pStyle w:val="Compact"/>
-              <w:jc w:val="left"/>
+              <w:jc w:val="center"/>
             </w:pPr>
             <w:r>
               <w:t xml:space="preserve">73</w:t>
@@ -9119,7 +9119,7 @@
           <w:p>
             <w:pPr>
               <w:pStyle w:val="Compact"/>
-              <w:jc w:val="left"/>
+              <w:jc w:val="center"/>
             </w:pPr>
             <w:r>
               <w:t xml:space="preserve">285.52</w:t>
@@ -9131,7 +9131,7 @@
           <w:p>
             <w:pPr>
               <w:pStyle w:val="Compact"/>
-              <w:jc w:val="left"/>
+              <w:jc w:val="center"/>
             </w:pPr>
             <w:r>
               <w:t xml:space="preserve">0.255</w:t>
@@ -9145,7 +9145,7 @@
           <w:p>
             <w:pPr>
               <w:pStyle w:val="Compact"/>
-              <w:jc w:val="left"/>
+              <w:jc w:val="center"/>
             </w:pPr>
             <w:r>
               <w:t xml:space="preserve">Royal/2018</w:t>
@@ -9157,7 +9157,7 @@
           <w:p>
             <w:pPr>
               <w:pStyle w:val="Compact"/>
-              <w:jc w:val="left"/>
+              <w:jc w:val="center"/>
             </w:pPr>
             <w:r>
               <w:t xml:space="preserve">204</w:t>
@@ -9169,7 +9169,7 @@
           <w:p>
             <w:pPr>
               <w:pStyle w:val="Compact"/>
-              <w:jc w:val="left"/>
+              <w:jc w:val="center"/>
             </w:pPr>
             <w:r>
               <w:t xml:space="preserve">611.93</w:t>
@@ -9181,7 +9181,7 @@
           <w:p>
             <w:pPr>
               <w:pStyle w:val="Compact"/>
-              <w:jc w:val="left"/>
+              <w:jc w:val="center"/>
             </w:pPr>
             <w:r>
               <w:t xml:space="preserve">0.333</w:t>
@@ -9195,7 +9195,7 @@
           <w:p>
             <w:pPr>
               <w:pStyle w:val="Compact"/>
-              <w:jc w:val="left"/>
+              <w:jc w:val="center"/>
             </w:pPr>
             <w:r>
               <w:t xml:space="preserve">Royal/2019</w:t>
@@ -9207,7 +9207,7 @@
           <w:p>
             <w:pPr>
               <w:pStyle w:val="Compact"/>
-              <w:jc w:val="left"/>
+              <w:jc w:val="center"/>
             </w:pPr>
             <w:r>
               <w:t xml:space="preserve">150</w:t>
@@ -9219,7 +9219,7 @@
           <w:p>
             <w:pPr>
               <w:pStyle w:val="Compact"/>
-              <w:jc w:val="left"/>
+              <w:jc w:val="center"/>
             </w:pPr>
             <w:r>
               <w:t xml:space="preserve">611.44</w:t>
@@ -9231,7 +9231,7 @@
           <w:p>
             <w:pPr>
               <w:pStyle w:val="Compact"/>
-              <w:jc w:val="left"/>
+              <w:jc w:val="center"/>
             </w:pPr>
             <w:r>
               <w:t xml:space="preserve">0.245</w:t>
@@ -9245,7 +9245,7 @@
           <w:p>
             <w:pPr>
               <w:pStyle w:val="Compact"/>
-              <w:jc w:val="left"/>
+              <w:jc w:val="center"/>
             </w:pPr>
             <w:r>
               <w:t xml:space="preserve">Royal/2020</w:t>
@@ -9257,7 +9257,7 @@
           <w:p>
             <w:pPr>
               <w:pStyle w:val="Compact"/>
-              <w:jc w:val="left"/>
+              <w:jc w:val="center"/>
             </w:pPr>
             <w:r>
               <w:t xml:space="preserve">149</w:t>
@@ -9269,7 +9269,7 @@
           <w:p>
             <w:pPr>
               <w:pStyle w:val="Compact"/>
-              <w:jc w:val="left"/>
+              <w:jc w:val="center"/>
             </w:pPr>
             <w:r>
               <w:t xml:space="preserve">602.49</w:t>
@@ -9281,7 +9281,7 @@
           <w:p>
             <w:pPr>
               <w:pStyle w:val="Compact"/>
-              <w:jc w:val="left"/>
+              <w:jc w:val="center"/>
             </w:pPr>
             <w:r>
               <w:t xml:space="preserve">0.247</w:t>
@@ -9295,7 +9295,7 @@
           <w:p>
             <w:pPr>
               <w:pStyle w:val="Compact"/>
-              <w:jc w:val="left"/>
+              <w:jc w:val="center"/>
             </w:pPr>
             <w:r>
               <w:t xml:space="preserve">Royal/2021</w:t>
@@ -9307,7 +9307,7 @@
           <w:p>
             <w:pPr>
               <w:pStyle w:val="Compact"/>
-              <w:jc w:val="left"/>
+              <w:jc w:val="center"/>
             </w:pPr>
             <w:r>
               <w:t xml:space="preserve">145</w:t>
@@ -9319,7 +9319,7 @@
           <w:p>
             <w:pPr>
               <w:pStyle w:val="Compact"/>
-              <w:jc w:val="left"/>
+              <w:jc w:val="center"/>
             </w:pPr>
             <w:r>
               <w:t xml:space="preserve">578.74</w:t>
@@ -9331,7 +9331,7 @@
           <w:p>
             <w:pPr>
               <w:pStyle w:val="Compact"/>
-              <w:jc w:val="left"/>
+              <w:jc w:val="center"/>
             </w:pPr>
             <w:r>
               <w:t xml:space="preserve">0.250</w:t>
@@ -9345,7 +9345,7 @@
           <w:p>
             <w:pPr>
               <w:pStyle w:val="Compact"/>
-              <w:jc w:val="left"/>
+              <w:jc w:val="center"/>
             </w:pPr>
             <w:r>
               <w:t xml:space="preserve">ValKoe/2018</w:t>
@@ -9357,7 +9357,7 @@
           <w:p>
             <w:pPr>
               <w:pStyle w:val="Compact"/>
-              <w:jc w:val="left"/>
+              <w:jc w:val="center"/>
             </w:pPr>
             <w:r>
               <w:t xml:space="preserve">86</w:t>
@@ -9369,7 +9369,7 @@
           <w:p>
             <w:pPr>
               <w:pStyle w:val="Compact"/>
-              <w:jc w:val="left"/>
+              <w:jc w:val="center"/>
             </w:pPr>
             <w:r>
               <w:t xml:space="preserve">229.14</w:t>
@@ -9381,7 +9381,7 @@
           <w:p>
             <w:pPr>
               <w:pStyle w:val="Compact"/>
-              <w:jc w:val="left"/>
+              <w:jc w:val="center"/>
             </w:pPr>
             <w:r>
               <w:t xml:space="preserve">0.375</w:t>
@@ -9395,7 +9395,7 @@
           <w:p>
             <w:pPr>
               <w:pStyle w:val="Compact"/>
-              <w:jc w:val="left"/>
+              <w:jc w:val="center"/>
             </w:pPr>
             <w:r>
               <w:t xml:space="preserve">ValKoe/2019</w:t>
@@ -9407,7 +9407,7 @@
           <w:p>
             <w:pPr>
               <w:pStyle w:val="Compact"/>
-              <w:jc w:val="left"/>
+              <w:jc w:val="center"/>
             </w:pPr>
             <w:r>
               <w:t xml:space="preserve">47</w:t>
@@ -9419,7 +9419,7 @@
           <w:p>
             <w:pPr>
               <w:pStyle w:val="Compact"/>
-              <w:jc w:val="left"/>
+              <w:jc w:val="center"/>
             </w:pPr>
             <w:r>
               <w:t xml:space="preserve">229.04</w:t>
@@ -9431,7 +9431,7 @@
           <w:p>
             <w:pPr>
               <w:pStyle w:val="Compact"/>
-              <w:jc w:val="left"/>
+              <w:jc w:val="center"/>
             </w:pPr>
             <w:r>
               <w:t xml:space="preserve">0.205</w:t>
@@ -9445,7 +9445,7 @@
           <w:p>
             <w:pPr>
               <w:pStyle w:val="Compact"/>
-              <w:jc w:val="left"/>
+              <w:jc w:val="center"/>
             </w:pPr>
             <w:r>
               <w:t xml:space="preserve">ValKoe/2020</w:t>
@@ -9457,7 +9457,7 @@
           <w:p>
             <w:pPr>
               <w:pStyle w:val="Compact"/>
-              <w:jc w:val="left"/>
+              <w:jc w:val="center"/>
             </w:pPr>
             <w:r>
               <w:t xml:space="preserve">55</w:t>
@@ -9469,7 +9469,7 @@
           <w:p>
             <w:pPr>
               <w:pStyle w:val="Compact"/>
-              <w:jc w:val="left"/>
+              <w:jc w:val="center"/>
             </w:pPr>
             <w:r>
               <w:t xml:space="preserve">279.43</w:t>
@@ -9481,7 +9481,7 @@
           <w:p>
             <w:pPr>
               <w:pStyle w:val="Compact"/>
-              <w:jc w:val="left"/>
+              <w:jc w:val="center"/>
             </w:pPr>
             <w:r>
               <w:t xml:space="preserve">0.196</w:t>
@@ -9495,7 +9495,7 @@
           <w:p>
             <w:pPr>
               <w:pStyle w:val="Compact"/>
-              <w:jc w:val="left"/>
+              <w:jc w:val="center"/>
             </w:pPr>
             <w:r>
               <w:t xml:space="preserve">ValKoe/2021</w:t>
@@ -9507,7 +9507,7 @@
           <w:p>
             <w:pPr>
               <w:pStyle w:val="Compact"/>
-              <w:jc w:val="left"/>
+              <w:jc w:val="center"/>
             </w:pPr>
             <w:r>
               <w:t xml:space="preserve">57</w:t>
@@ -9519,7 +9519,7 @@
           <w:p>
             <w:pPr>
               <w:pStyle w:val="Compact"/>
-              <w:jc w:val="left"/>
+              <w:jc w:val="center"/>
             </w:pPr>
             <w:r>
               <w:t xml:space="preserve">278.96</w:t>
@@ -9531,7 +9531,7 @@
           <w:p>
             <w:pPr>
               <w:pStyle w:val="Compact"/>
-              <w:jc w:val="left"/>
+              <w:jc w:val="center"/>
             </w:pPr>
             <w:r>
               <w:t xml:space="preserve">0.204</w:t>
@@ -9545,7 +9545,7 @@
           <w:p>
             <w:pPr>
               <w:pStyle w:val="Compact"/>
-              <w:jc w:val="left"/>
+              <w:jc w:val="center"/>
             </w:pPr>
             <w:r>
               <w:t xml:space="preserve">fiveEa/2018</w:t>
@@ -9557,7 +9557,7 @@
           <w:p>
             <w:pPr>
               <w:pStyle w:val="Compact"/>
-              <w:jc w:val="left"/>
+              <w:jc w:val="center"/>
             </w:pPr>
             <w:r>
               <w:t xml:space="preserve">48</w:t>
@@ -9569,7 +9569,7 @@
           <w:p>
             <w:pPr>
               <w:pStyle w:val="Compact"/>
-              <w:jc w:val="left"/>
+              <w:jc w:val="center"/>
             </w:pPr>
             <w:r>
               <w:t xml:space="preserve">90.89</w:t>
@@ -9581,7 +9581,7 @@
           <w:p>
             <w:pPr>
               <w:pStyle w:val="Compact"/>
-              <w:jc w:val="left"/>
+              <w:jc w:val="center"/>
             </w:pPr>
             <w:r>
               <w:t xml:space="preserve">0.528</w:t>
@@ -9595,7 +9595,7 @@
           <w:p>
             <w:pPr>
               <w:pStyle w:val="Compact"/>
-              <w:jc w:val="left"/>
+              <w:jc w:val="center"/>
             </w:pPr>
             <w:r>
               <w:t xml:space="preserve">fiveEa/2019</w:t>
@@ -9607,7 +9607,7 @@
           <w:p>
             <w:pPr>
               <w:pStyle w:val="Compact"/>
-              <w:jc w:val="left"/>
+              <w:jc w:val="center"/>
             </w:pPr>
             <w:r>
               <w:t xml:space="preserve">30</w:t>
@@ -9619,7 +9619,7 @@
           <w:p>
             <w:pPr>
               <w:pStyle w:val="Compact"/>
-              <w:jc w:val="left"/>
+              <w:jc w:val="center"/>
             </w:pPr>
             <w:r>
               <w:t xml:space="preserve">89.33</w:t>
@@ -9631,7 +9631,7 @@
           <w:p>
             <w:pPr>
               <w:pStyle w:val="Compact"/>
-              <w:jc w:val="left"/>
+              <w:jc w:val="center"/>
             </w:pPr>
             <w:r>
               <w:t xml:space="preserve">0.335</w:t>
@@ -9645,7 +9645,7 @@
           <w:p>
             <w:pPr>
               <w:pStyle w:val="Compact"/>
-              <w:jc w:val="left"/>
+              <w:jc w:val="center"/>
             </w:pPr>
             <w:r>
               <w:t xml:space="preserve">fiveEa/2020</w:t>
@@ -9657,7 +9657,7 @@
           <w:p>
             <w:pPr>
               <w:pStyle w:val="Compact"/>
-              <w:jc w:val="left"/>
+              <w:jc w:val="center"/>
             </w:pPr>
             <w:r>
               <w:t xml:space="preserve">30</w:t>
@@ -9669,7 +9669,7 @@
           <w:p>
             <w:pPr>
               <w:pStyle w:val="Compact"/>
-              <w:jc w:val="left"/>
+              <w:jc w:val="center"/>
             </w:pPr>
             <w:r>
               <w:t xml:space="preserve">88.75</w:t>
@@ -9681,7 +9681,7 @@
           <w:p>
             <w:pPr>
               <w:pStyle w:val="Compact"/>
-              <w:jc w:val="left"/>
+              <w:jc w:val="center"/>
             </w:pPr>
             <w:r>
               <w:t xml:space="preserve">0.338</w:t>
@@ -9695,7 +9695,7 @@
           <w:p>
             <w:pPr>
               <w:pStyle w:val="Compact"/>
-              <w:jc w:val="left"/>
+              <w:jc w:val="center"/>
             </w:pPr>
             <w:r>
               <w:t xml:space="preserve">fiveEa/2021</w:t>
@@ -9707,7 +9707,7 @@
           <w:p>
             <w:pPr>
               <w:pStyle w:val="Compact"/>
-              <w:jc w:val="left"/>
+              <w:jc w:val="center"/>
             </w:pPr>
             <w:r>
               <w:t xml:space="preserve">17</w:t>
@@ -9719,7 +9719,7 @@
           <w:p>
             <w:pPr>
               <w:pStyle w:val="Compact"/>
-              <w:jc w:val="left"/>
+              <w:jc w:val="center"/>
             </w:pPr>
             <w:r>
               <w:t xml:space="preserve">67.856</w:t>
@@ -9731,10 +9731,60 @@
           <w:p>
             <w:pPr>
               <w:pStyle w:val="Compact"/>
-              <w:jc w:val="left"/>
+              <w:jc w:val="center"/>
             </w:pPr>
             <w:r>
               <w:t xml:space="preserve">0.250</w:t>
+            </w:r>
+          </w:p>
+        </w:tc>
+      </w:tr>
+      <w:tr>
+        <w:tc>
+          <w:tcPr/>
+          <w:p>
+            <w:pPr>
+              <w:pStyle w:val="Compact"/>
+              <w:jc w:val="center"/>
+            </w:pPr>
+            <w:r>
+              <w:t xml:space="preserve">OKSIR/all years</w:t>
+            </w:r>
+          </w:p>
+        </w:tc>
+        <w:tc>
+          <w:tcPr/>
+          <w:p>
+            <w:pPr>
+              <w:pStyle w:val="Compact"/>
+              <w:jc w:val="center"/>
+            </w:pPr>
+            <w:r>
+              <w:t xml:space="preserve">123 - 408</w:t>
+            </w:r>
+          </w:p>
+        </w:tc>
+        <w:tc>
+          <w:tcPr/>
+          <w:p>
+            <w:pPr>
+              <w:pStyle w:val="Compact"/>
+              <w:jc w:val="center"/>
+            </w:pPr>
+            <w:r>
+              <w:t xml:space="preserve">1383 - 2679</w:t>
+            </w:r>
+          </w:p>
+        </w:tc>
+        <w:tc>
+          <w:tcPr/>
+          <w:p>
+            <w:pPr>
+              <w:pStyle w:val="Compact"/>
+              <w:jc w:val="center"/>
+            </w:pPr>
+            <w:r>
+              <w:t xml:space="preserve">0.082 - 0.152</w:t>
             </w:r>
           </w:p>
         </w:tc>

</xml_diff>